<commit_message>
Friday May 10th Daily coding journal end of day commit
</commit_message>
<xml_diff>
--- a/May 2019/Friday May 10th, 2019 Daily Coding Journal.docx
+++ b/May 2019/Friday May 10th, 2019 Daily Coding Journal.docx
@@ -2412,6 +2412,2347 @@
           <w:shd w:val="clear" w:color="auto" w:fill="ffffff"/>
         </w:rPr>
       </w:pPr>
+      <w:r>
+        <w:rPr>
+          <w:u w:color="000000"/>
+          <w:shd w:val="clear" w:color="auto" w:fill="ffffff"/>
+          <w:rtl w:val="0"/>
+          <w:lang w:val="en-US"/>
+        </w:rPr>
+        <w:t xml:space="preserve">12:40 </w:t>
+      </w:r>
+      <w:r>
+        <w:rPr>
+          <w:u w:color="000000"/>
+          <w:shd w:val="clear" w:color="auto" w:fill="ffffff"/>
+          <w:rtl w:val="0"/>
+          <w:lang w:val="en-US"/>
+        </w:rPr>
+        <w:t xml:space="preserve">— </w:t>
+      </w:r>
+      <w:r>
+        <w:rPr>
+          <w:u w:color="000000"/>
+          <w:shd w:val="clear" w:color="auto" w:fill="ffffff"/>
+          <w:rtl w:val="0"/>
+          <w:lang w:val="en-US"/>
+        </w:rPr>
+        <w:t>When I come back I</w:t>
+      </w:r>
+      <w:r>
+        <w:rPr>
+          <w:u w:color="000000"/>
+          <w:shd w:val="clear" w:color="auto" w:fill="ffffff"/>
+          <w:rtl w:val="0"/>
+          <w:lang w:val="en-US"/>
+        </w:rPr>
+        <w:t>’</w:t>
+      </w:r>
+      <w:r>
+        <w:rPr>
+          <w:u w:color="000000"/>
+          <w:shd w:val="clear" w:color="auto" w:fill="ffffff"/>
+          <w:rtl w:val="0"/>
+          <w:lang w:val="en-US"/>
+        </w:rPr>
+        <w:t>ll give creating everything from scratch another go.</w:t>
+      </w:r>
+    </w:p>
+    <w:p>
+      <w:pPr>
+        <w:pStyle w:val="Default"/>
+        <w:spacing w:line="480" w:lineRule="auto"/>
+        <w:rPr>
+          <w:u w:color="000000"/>
+          <w:shd w:val="clear" w:color="auto" w:fill="ffffff"/>
+        </w:rPr>
+      </w:pPr>
+    </w:p>
+    <w:p>
+      <w:pPr>
+        <w:pStyle w:val="Default"/>
+        <w:spacing w:line="480" w:lineRule="auto"/>
+        <w:rPr>
+          <w:u w:color="000000"/>
+          <w:shd w:val="clear" w:color="auto" w:fill="ffffff"/>
+        </w:rPr>
+      </w:pPr>
+      <w:r>
+        <w:rPr>
+          <w:u w:color="000000"/>
+          <w:shd w:val="clear" w:color="auto" w:fill="ffffff"/>
+          <w:rtl w:val="0"/>
+          <w:lang w:val="en-US"/>
+        </w:rPr>
+        <w:t xml:space="preserve">21:08 </w:t>
+      </w:r>
+      <w:r>
+        <w:rPr>
+          <w:u w:color="000000"/>
+          <w:shd w:val="clear" w:color="auto" w:fill="ffffff"/>
+          <w:rtl w:val="0"/>
+          <w:lang w:val="en-US"/>
+        </w:rPr>
+        <w:t xml:space="preserve">— </w:t>
+      </w:r>
+      <w:r>
+        <w:rPr>
+          <w:u w:color="000000"/>
+          <w:shd w:val="clear" w:color="auto" w:fill="ffffff"/>
+          <w:rtl w:val="0"/>
+          <w:lang w:val="en-US"/>
+        </w:rPr>
+        <w:t>I</w:t>
+      </w:r>
+      <w:r>
+        <w:rPr>
+          <w:u w:color="000000"/>
+          <w:shd w:val="clear" w:color="auto" w:fill="ffffff"/>
+          <w:rtl w:val="0"/>
+          <w:lang w:val="en-US"/>
+        </w:rPr>
+        <w:t>’</w:t>
+      </w:r>
+      <w:r>
+        <w:rPr>
+          <w:u w:color="000000"/>
+          <w:shd w:val="clear" w:color="auto" w:fill="ffffff"/>
+          <w:rtl w:val="0"/>
+          <w:lang w:val="en-US"/>
+        </w:rPr>
+        <w:t>m back. To be honest, I haven</w:t>
+      </w:r>
+      <w:r>
+        <w:rPr>
+          <w:u w:color="000000"/>
+          <w:shd w:val="clear" w:color="auto" w:fill="ffffff"/>
+          <w:rtl w:val="0"/>
+          <w:lang w:val="en-US"/>
+        </w:rPr>
+        <w:t>’</w:t>
+      </w:r>
+      <w:r>
+        <w:rPr>
+          <w:u w:color="000000"/>
+          <w:shd w:val="clear" w:color="auto" w:fill="ffffff"/>
+          <w:rtl w:val="0"/>
+          <w:lang w:val="en-US"/>
+        </w:rPr>
+        <w:t>t been feeling it today. Let</w:t>
+      </w:r>
+      <w:r>
+        <w:rPr>
+          <w:u w:color="000000"/>
+          <w:shd w:val="clear" w:color="auto" w:fill="ffffff"/>
+          <w:rtl w:val="0"/>
+          <w:lang w:val="en-US"/>
+        </w:rPr>
+        <w:t>’</w:t>
+      </w:r>
+      <w:r>
+        <w:rPr>
+          <w:u w:color="000000"/>
+          <w:shd w:val="clear" w:color="auto" w:fill="ffffff"/>
+          <w:rtl w:val="0"/>
+          <w:lang w:val="en-US"/>
+        </w:rPr>
+        <w:t>s see if we can try to move the needle just a bit further though.</w:t>
+      </w:r>
+    </w:p>
+    <w:p>
+      <w:pPr>
+        <w:pStyle w:val="Default"/>
+        <w:spacing w:line="480" w:lineRule="auto"/>
+        <w:rPr>
+          <w:u w:color="000000"/>
+          <w:shd w:val="clear" w:color="auto" w:fill="ffffff"/>
+        </w:rPr>
+      </w:pPr>
+    </w:p>
+    <w:p>
+      <w:pPr>
+        <w:pStyle w:val="Default"/>
+        <w:spacing w:line="480" w:lineRule="auto"/>
+        <w:rPr>
+          <w:u w:color="000000"/>
+          <w:shd w:val="clear" w:color="auto" w:fill="ffffff"/>
+        </w:rPr>
+      </w:pPr>
+      <w:r>
+        <w:rPr>
+          <w:u w:color="000000"/>
+          <w:shd w:val="clear" w:color="auto" w:fill="ffffff"/>
+          <w:rtl w:val="0"/>
+          <w:lang w:val="en-US"/>
+        </w:rPr>
+        <w:t xml:space="preserve">21:24 </w:t>
+      </w:r>
+      <w:r>
+        <w:rPr>
+          <w:u w:color="000000"/>
+          <w:shd w:val="clear" w:color="auto" w:fill="ffffff"/>
+          <w:rtl w:val="0"/>
+          <w:lang w:val="en-US"/>
+        </w:rPr>
+        <w:t xml:space="preserve">— </w:t>
+      </w:r>
+      <w:r>
+        <w:rPr>
+          <w:u w:color="000000"/>
+          <w:shd w:val="clear" w:color="auto" w:fill="ffffff"/>
+          <w:rtl w:val="0"/>
+          <w:lang w:val="en-US"/>
+        </w:rPr>
+        <w:t>I</w:t>
+      </w:r>
+      <w:r>
+        <w:rPr>
+          <w:u w:color="000000"/>
+          <w:shd w:val="clear" w:color="auto" w:fill="ffffff"/>
+          <w:rtl w:val="0"/>
+          <w:lang w:val="en-US"/>
+        </w:rPr>
+        <w:t>’</w:t>
+      </w:r>
+      <w:r>
+        <w:rPr>
+          <w:u w:color="000000"/>
+          <w:shd w:val="clear" w:color="auto" w:fill="ffffff"/>
+          <w:rtl w:val="0"/>
+          <w:lang w:val="en-US"/>
+        </w:rPr>
+        <w:t>ve spent the last 10-15 minutes trying to rebuild everything from scratch again and I</w:t>
+      </w:r>
+      <w:r>
+        <w:rPr>
+          <w:u w:color="000000"/>
+          <w:shd w:val="clear" w:color="auto" w:fill="ffffff"/>
+          <w:rtl w:val="0"/>
+          <w:lang w:val="en-US"/>
+        </w:rPr>
+        <w:t>’</w:t>
+      </w:r>
+      <w:r>
+        <w:rPr>
+          <w:u w:color="000000"/>
+          <w:shd w:val="clear" w:color="auto" w:fill="ffffff"/>
+          <w:rtl w:val="0"/>
+          <w:lang w:val="en-US"/>
+        </w:rPr>
+        <w:t>ve gotten close</w:t>
+      </w:r>
+      <w:r>
+        <w:rPr>
+          <w:u w:color="000000"/>
+          <w:shd w:val="clear" w:color="auto" w:fill="ffffff"/>
+          <w:rtl w:val="0"/>
+          <w:lang w:val="en-US"/>
+        </w:rPr>
+        <w:t xml:space="preserve">… </w:t>
+      </w:r>
+      <w:r>
+        <w:rPr>
+          <w:u w:color="000000"/>
+          <w:shd w:val="clear" w:color="auto" w:fill="ffffff"/>
+          <w:rtl w:val="0"/>
+          <w:lang w:val="en-US"/>
+        </w:rPr>
+        <w:t>but I</w:t>
+      </w:r>
+      <w:r>
+        <w:rPr>
+          <w:u w:color="000000"/>
+          <w:shd w:val="clear" w:color="auto" w:fill="ffffff"/>
+          <w:rtl w:val="0"/>
+          <w:lang w:val="en-US"/>
+        </w:rPr>
+        <w:t>’</w:t>
+      </w:r>
+      <w:r>
+        <w:rPr>
+          <w:u w:color="000000"/>
+          <w:shd w:val="clear" w:color="auto" w:fill="ffffff"/>
+          <w:rtl w:val="0"/>
+          <w:lang w:val="en-US"/>
+        </w:rPr>
+        <w:t>m having an error where it says setState is undefined. I</w:t>
+      </w:r>
+      <w:r>
+        <w:rPr>
+          <w:u w:color="000000"/>
+          <w:shd w:val="clear" w:color="auto" w:fill="ffffff"/>
+          <w:rtl w:val="0"/>
+          <w:lang w:val="en-US"/>
+        </w:rPr>
+        <w:t>’</w:t>
+      </w:r>
+      <w:r>
+        <w:rPr>
+          <w:u w:color="000000"/>
+          <w:shd w:val="clear" w:color="auto" w:fill="ffffff"/>
+          <w:rtl w:val="0"/>
+          <w:lang w:val="en-US"/>
+        </w:rPr>
+        <w:t>m really surprised by this because I have a return inside my setState method and I</w:t>
+      </w:r>
+      <w:r>
+        <w:rPr>
+          <w:u w:color="000000"/>
+          <w:shd w:val="clear" w:color="auto" w:fill="ffffff"/>
+          <w:rtl w:val="0"/>
+          <w:lang w:val="en-US"/>
+        </w:rPr>
+        <w:t>’</w:t>
+      </w:r>
+      <w:r>
+        <w:rPr>
+          <w:u w:color="000000"/>
+          <w:shd w:val="clear" w:color="auto" w:fill="ffffff"/>
+          <w:rtl w:val="0"/>
+          <w:lang w:val="en-US"/>
+        </w:rPr>
+        <w:t>ve also used bind to ensure that the setState method was made available via React.Component.</w:t>
+      </w:r>
+    </w:p>
+    <w:p>
+      <w:pPr>
+        <w:pStyle w:val="Default"/>
+        <w:spacing w:line="480" w:lineRule="auto"/>
+        <w:rPr>
+          <w:u w:color="000000"/>
+          <w:shd w:val="clear" w:color="auto" w:fill="ffffff"/>
+        </w:rPr>
+      </w:pPr>
+    </w:p>
+    <w:p>
+      <w:pPr>
+        <w:pStyle w:val="Default"/>
+        <w:spacing w:line="480" w:lineRule="auto"/>
+        <w:rPr>
+          <w:u w:color="000000"/>
+          <w:shd w:val="clear" w:color="auto" w:fill="ffffff"/>
+        </w:rPr>
+      </w:pPr>
+      <w:r>
+        <w:rPr>
+          <w:u w:color="000000"/>
+          <w:shd w:val="clear" w:color="auto" w:fill="ffffff"/>
+          <w:rtl w:val="0"/>
+          <w:lang w:val="en-US"/>
+        </w:rPr>
+        <w:t>Before I go search the answer, here</w:t>
+      </w:r>
+      <w:r>
+        <w:rPr>
+          <w:u w:color="000000"/>
+          <w:shd w:val="clear" w:color="auto" w:fill="ffffff"/>
+          <w:rtl w:val="0"/>
+          <w:lang w:val="en-US"/>
+        </w:rPr>
+        <w:t>’</w:t>
+      </w:r>
+      <w:r>
+        <w:rPr>
+          <w:u w:color="000000"/>
+          <w:shd w:val="clear" w:color="auto" w:fill="ffffff"/>
+          <w:rtl w:val="0"/>
+          <w:lang w:val="en-US"/>
+        </w:rPr>
+        <w:t>s what I produced from scratch in the last 10-15 minutes:</w:t>
+      </w:r>
+    </w:p>
+    <w:p>
+      <w:pPr>
+        <w:pStyle w:val="Default"/>
+        <w:spacing w:line="400" w:lineRule="atLeast"/>
+        <w:jc w:val="left"/>
+        <w:rPr>
+          <w:rFonts w:ascii="Times" w:cs="Times" w:hAnsi="Times" w:eastAsia="Times"/>
+          <w:color w:val="d4d4d4"/>
+          <w:sz w:val="26"/>
+          <w:szCs w:val="26"/>
+          <w:shd w:val="clear" w:color="auto" w:fill="ffffff"/>
+        </w:rPr>
+      </w:pPr>
+      <w:r>
+        <w:rPr>
+          <w:rFonts w:ascii="Times" w:hAnsi="Times"/>
+          <w:color w:val="ea9b80"/>
+          <w:sz w:val="26"/>
+          <w:szCs w:val="26"/>
+          <w:shd w:val="clear" w:color="auto" w:fill="282f33"/>
+          <w:rtl w:val="0"/>
+          <w:lang w:val="en-US"/>
+        </w:rPr>
+        <w:t xml:space="preserve">import </w:t>
+      </w:r>
+      <w:r>
+        <w:rPr>
+          <w:rFonts w:ascii="Times" w:hAnsi="Times"/>
+          <w:color w:val="d4d4d4"/>
+          <w:sz w:val="26"/>
+          <w:szCs w:val="26"/>
+          <w:shd w:val="clear" w:color="auto" w:fill="282f33"/>
+          <w:rtl w:val="0"/>
+          <w:lang w:val="en-US"/>
+        </w:rPr>
+        <w:t xml:space="preserve">React </w:t>
+      </w:r>
+      <w:r>
+        <w:rPr>
+          <w:rFonts w:ascii="Times" w:hAnsi="Times"/>
+          <w:color w:val="ea9b80"/>
+          <w:sz w:val="26"/>
+          <w:szCs w:val="26"/>
+          <w:shd w:val="clear" w:color="auto" w:fill="282f33"/>
+          <w:rtl w:val="0"/>
+          <w:lang w:val="en-US"/>
+        </w:rPr>
+        <w:t>from</w:t>
+      </w:r>
+      <w:r>
+        <w:rPr>
+          <w:rFonts w:ascii="Times" w:hAnsi="Times"/>
+          <w:color w:val="d4d4d4"/>
+          <w:sz w:val="26"/>
+          <w:szCs w:val="26"/>
+          <w:shd w:val="clear" w:color="auto" w:fill="282f33"/>
+          <w:rtl w:val="0"/>
+          <w:lang w:val="en-US"/>
+        </w:rPr>
+        <w:t xml:space="preserve"> </w:t>
+      </w:r>
+      <w:r>
+        <w:rPr>
+          <w:rFonts w:ascii="Times" w:hAnsi="Times"/>
+          <w:color w:val="7da4b7"/>
+          <w:sz w:val="26"/>
+          <w:szCs w:val="26"/>
+          <w:shd w:val="clear" w:color="auto" w:fill="282f33"/>
+          <w:rtl w:val="0"/>
+          <w:lang w:val="en-US"/>
+        </w:rPr>
+        <w:t>"react"</w:t>
+      </w:r>
+    </w:p>
+    <w:p>
+      <w:pPr>
+        <w:pStyle w:val="Default"/>
+        <w:spacing w:line="400" w:lineRule="atLeast"/>
+        <w:jc w:val="left"/>
+        <w:rPr>
+          <w:rFonts w:ascii="Times" w:cs="Times" w:hAnsi="Times" w:eastAsia="Times"/>
+          <w:color w:val="d4d4d4"/>
+          <w:sz w:val="26"/>
+          <w:szCs w:val="26"/>
+          <w:shd w:val="clear" w:color="auto" w:fill="ffffff"/>
+        </w:rPr>
+      </w:pPr>
+    </w:p>
+    <w:p>
+      <w:pPr>
+        <w:pStyle w:val="Default"/>
+        <w:spacing w:line="400" w:lineRule="atLeast"/>
+        <w:jc w:val="left"/>
+        <w:rPr>
+          <w:rFonts w:ascii="Times" w:cs="Times" w:hAnsi="Times" w:eastAsia="Times"/>
+          <w:color w:val="d4d4d4"/>
+          <w:sz w:val="26"/>
+          <w:szCs w:val="26"/>
+          <w:shd w:val="clear" w:color="auto" w:fill="ffffff"/>
+        </w:rPr>
+      </w:pPr>
+      <w:r>
+        <w:rPr>
+          <w:rFonts w:ascii="Times" w:hAnsi="Times"/>
+          <w:color w:val="ea9b80"/>
+          <w:sz w:val="26"/>
+          <w:szCs w:val="26"/>
+          <w:shd w:val="clear" w:color="auto" w:fill="282f33"/>
+          <w:rtl w:val="0"/>
+          <w:lang w:val="en-US"/>
+        </w:rPr>
+        <w:t>class</w:t>
+      </w:r>
+      <w:r>
+        <w:rPr>
+          <w:rFonts w:ascii="Times" w:hAnsi="Times"/>
+          <w:color w:val="d4d4d4"/>
+          <w:sz w:val="26"/>
+          <w:szCs w:val="26"/>
+          <w:shd w:val="clear" w:color="auto" w:fill="282f33"/>
+          <w:rtl w:val="0"/>
+          <w:lang w:val="en-US"/>
+        </w:rPr>
+        <w:t xml:space="preserve"> App </w:t>
+      </w:r>
+      <w:r>
+        <w:rPr>
+          <w:rFonts w:ascii="Times" w:hAnsi="Times"/>
+          <w:color w:val="ea9b80"/>
+          <w:sz w:val="26"/>
+          <w:szCs w:val="26"/>
+          <w:shd w:val="clear" w:color="auto" w:fill="282f33"/>
+          <w:rtl w:val="0"/>
+          <w:lang w:val="en-US"/>
+        </w:rPr>
+        <w:t>extends</w:t>
+      </w:r>
+      <w:r>
+        <w:rPr>
+          <w:rFonts w:ascii="Times" w:hAnsi="Times"/>
+          <w:color w:val="d4d4d4"/>
+          <w:sz w:val="26"/>
+          <w:szCs w:val="26"/>
+          <w:shd w:val="clear" w:color="auto" w:fill="282f33"/>
+          <w:rtl w:val="0"/>
+          <w:lang w:val="en-US"/>
+        </w:rPr>
+        <w:t xml:space="preserve"> React</w:t>
+      </w:r>
+      <w:r>
+        <w:rPr>
+          <w:rFonts w:ascii="Times" w:hAnsi="Times"/>
+          <w:color w:val="dcdcdc"/>
+          <w:sz w:val="26"/>
+          <w:szCs w:val="26"/>
+          <w:shd w:val="clear" w:color="auto" w:fill="282f33"/>
+          <w:rtl w:val="0"/>
+          <w:lang w:val="en-US"/>
+        </w:rPr>
+        <w:t>.</w:t>
+      </w:r>
+      <w:r>
+        <w:rPr>
+          <w:rFonts w:ascii="Times" w:hAnsi="Times"/>
+          <w:color w:val="d4d4d4"/>
+          <w:sz w:val="26"/>
+          <w:szCs w:val="26"/>
+          <w:shd w:val="clear" w:color="auto" w:fill="282f33"/>
+          <w:rtl w:val="0"/>
+          <w:lang w:val="en-US"/>
+        </w:rPr>
+        <w:t>Component {</w:t>
+      </w:r>
+    </w:p>
+    <w:p>
+      <w:pPr>
+        <w:pStyle w:val="Default"/>
+        <w:spacing w:line="400" w:lineRule="atLeast"/>
+        <w:jc w:val="left"/>
+        <w:rPr>
+          <w:rFonts w:ascii="Times" w:cs="Times" w:hAnsi="Times" w:eastAsia="Times"/>
+          <w:color w:val="d4d4d4"/>
+          <w:sz w:val="26"/>
+          <w:szCs w:val="26"/>
+          <w:shd w:val="clear" w:color="auto" w:fill="ffffff"/>
+        </w:rPr>
+      </w:pPr>
+      <w:r>
+        <w:rPr>
+          <w:rFonts w:ascii="Times" w:hAnsi="Times"/>
+          <w:color w:val="d4d4d4"/>
+          <w:sz w:val="26"/>
+          <w:szCs w:val="26"/>
+          <w:shd w:val="clear" w:color="auto" w:fill="282f33"/>
+          <w:rtl w:val="0"/>
+          <w:lang w:val="en-US"/>
+        </w:rPr>
+        <w:t xml:space="preserve">    constructor(){</w:t>
+      </w:r>
+    </w:p>
+    <w:p>
+      <w:pPr>
+        <w:pStyle w:val="Default"/>
+        <w:spacing w:line="400" w:lineRule="atLeast"/>
+        <w:jc w:val="left"/>
+        <w:rPr>
+          <w:rFonts w:ascii="Times" w:cs="Times" w:hAnsi="Times" w:eastAsia="Times"/>
+          <w:color w:val="d4d4d4"/>
+          <w:sz w:val="26"/>
+          <w:szCs w:val="26"/>
+          <w:shd w:val="clear" w:color="auto" w:fill="ffffff"/>
+        </w:rPr>
+      </w:pPr>
+      <w:r>
+        <w:rPr>
+          <w:rFonts w:ascii="Times" w:hAnsi="Times"/>
+          <w:color w:val="d4d4d4"/>
+          <w:sz w:val="26"/>
+          <w:szCs w:val="26"/>
+          <w:shd w:val="clear" w:color="auto" w:fill="282f33"/>
+          <w:rtl w:val="0"/>
+          <w:lang w:val="en-US"/>
+        </w:rPr>
+        <w:t xml:space="preserve">        </w:t>
+      </w:r>
+      <w:r>
+        <w:rPr>
+          <w:rFonts w:ascii="Times" w:hAnsi="Times"/>
+          <w:color w:val="ea9b80"/>
+          <w:sz w:val="26"/>
+          <w:szCs w:val="26"/>
+          <w:shd w:val="clear" w:color="auto" w:fill="282f33"/>
+          <w:rtl w:val="0"/>
+          <w:lang w:val="en-US"/>
+        </w:rPr>
+        <w:t>super</w:t>
+      </w:r>
+      <w:r>
+        <w:rPr>
+          <w:rFonts w:ascii="Times" w:hAnsi="Times"/>
+          <w:color w:val="d4d4d4"/>
+          <w:sz w:val="26"/>
+          <w:szCs w:val="26"/>
+          <w:shd w:val="clear" w:color="auto" w:fill="282f33"/>
+          <w:rtl w:val="0"/>
+          <w:lang w:val="en-US"/>
+        </w:rPr>
+        <w:t>()</w:t>
+      </w:r>
+    </w:p>
+    <w:p>
+      <w:pPr>
+        <w:pStyle w:val="Default"/>
+        <w:spacing w:line="400" w:lineRule="atLeast"/>
+        <w:jc w:val="left"/>
+        <w:rPr>
+          <w:rFonts w:ascii="Times" w:cs="Times" w:hAnsi="Times" w:eastAsia="Times"/>
+          <w:color w:val="d4d4d4"/>
+          <w:sz w:val="26"/>
+          <w:szCs w:val="26"/>
+          <w:shd w:val="clear" w:color="auto" w:fill="ffffff"/>
+        </w:rPr>
+      </w:pPr>
+      <w:r>
+        <w:rPr>
+          <w:rFonts w:ascii="Times" w:hAnsi="Times"/>
+          <w:color w:val="d4d4d4"/>
+          <w:sz w:val="26"/>
+          <w:szCs w:val="26"/>
+          <w:shd w:val="clear" w:color="auto" w:fill="282f33"/>
+          <w:rtl w:val="0"/>
+          <w:lang w:val="en-US"/>
+        </w:rPr>
+        <w:t xml:space="preserve">        </w:t>
+      </w:r>
+      <w:r>
+        <w:rPr>
+          <w:rFonts w:ascii="Times" w:hAnsi="Times"/>
+          <w:color w:val="ea9b80"/>
+          <w:sz w:val="26"/>
+          <w:szCs w:val="26"/>
+          <w:shd w:val="clear" w:color="auto" w:fill="282f33"/>
+          <w:rtl w:val="0"/>
+          <w:lang w:val="en-US"/>
+        </w:rPr>
+        <w:t>this</w:t>
+      </w:r>
+      <w:r>
+        <w:rPr>
+          <w:rFonts w:ascii="Times" w:hAnsi="Times"/>
+          <w:color w:val="dcdcdc"/>
+          <w:sz w:val="26"/>
+          <w:szCs w:val="26"/>
+          <w:shd w:val="clear" w:color="auto" w:fill="282f33"/>
+          <w:rtl w:val="0"/>
+          <w:lang w:val="en-US"/>
+        </w:rPr>
+        <w:t>.</w:t>
+      </w:r>
+      <w:r>
+        <w:rPr>
+          <w:rFonts w:ascii="Times" w:hAnsi="Times"/>
+          <w:color w:val="d4d4d4"/>
+          <w:sz w:val="26"/>
+          <w:szCs w:val="26"/>
+          <w:shd w:val="clear" w:color="auto" w:fill="282f33"/>
+          <w:rtl w:val="0"/>
+          <w:lang w:val="en-US"/>
+        </w:rPr>
+        <w:t xml:space="preserve">state </w:t>
+      </w:r>
+      <w:r>
+        <w:rPr>
+          <w:rFonts w:ascii="Times" w:hAnsi="Times"/>
+          <w:color w:val="ea9b80"/>
+          <w:sz w:val="26"/>
+          <w:szCs w:val="26"/>
+          <w:shd w:val="clear" w:color="auto" w:fill="282f33"/>
+          <w:rtl w:val="0"/>
+          <w:lang w:val="en-US"/>
+        </w:rPr>
+        <w:t>=</w:t>
+      </w:r>
+      <w:r>
+        <w:rPr>
+          <w:rFonts w:ascii="Times" w:hAnsi="Times"/>
+          <w:color w:val="d4d4d4"/>
+          <w:sz w:val="26"/>
+          <w:szCs w:val="26"/>
+          <w:shd w:val="clear" w:color="auto" w:fill="282f33"/>
+          <w:rtl w:val="0"/>
+          <w:lang w:val="en-US"/>
+        </w:rPr>
+        <w:t xml:space="preserve"> {</w:t>
+      </w:r>
+    </w:p>
+    <w:p>
+      <w:pPr>
+        <w:pStyle w:val="Default"/>
+        <w:spacing w:line="400" w:lineRule="atLeast"/>
+        <w:jc w:val="left"/>
+        <w:rPr>
+          <w:rFonts w:ascii="Times" w:cs="Times" w:hAnsi="Times" w:eastAsia="Times"/>
+          <w:color w:val="d4d4d4"/>
+          <w:sz w:val="26"/>
+          <w:szCs w:val="26"/>
+          <w:shd w:val="clear" w:color="auto" w:fill="ffffff"/>
+        </w:rPr>
+      </w:pPr>
+      <w:r>
+        <w:rPr>
+          <w:rFonts w:ascii="Times" w:hAnsi="Times"/>
+          <w:color w:val="d4d4d4"/>
+          <w:sz w:val="26"/>
+          <w:szCs w:val="26"/>
+          <w:shd w:val="clear" w:color="auto" w:fill="282f33"/>
+          <w:rtl w:val="0"/>
+          <w:lang w:val="en-US"/>
+        </w:rPr>
+        <w:t xml:space="preserve">            </w:t>
+      </w:r>
+      <w:r>
+        <w:rPr>
+          <w:rFonts w:ascii="Times" w:hAnsi="Times"/>
+          <w:color w:val="a7c9de"/>
+          <w:sz w:val="26"/>
+          <w:szCs w:val="26"/>
+          <w:shd w:val="clear" w:color="auto" w:fill="282f33"/>
+          <w:rtl w:val="0"/>
+          <w:lang w:val="en-US"/>
+        </w:rPr>
+        <w:t>count</w:t>
+      </w:r>
+      <w:r>
+        <w:rPr>
+          <w:rFonts w:ascii="Times" w:hAnsi="Times"/>
+          <w:color w:val="dcdcdc"/>
+          <w:sz w:val="26"/>
+          <w:szCs w:val="26"/>
+          <w:shd w:val="clear" w:color="auto" w:fill="282f33"/>
+          <w:rtl w:val="0"/>
+          <w:lang w:val="en-US"/>
+        </w:rPr>
+        <w:t>:</w:t>
+      </w:r>
+      <w:r>
+        <w:rPr>
+          <w:rFonts w:ascii="Times" w:hAnsi="Times"/>
+          <w:color w:val="d4d4d4"/>
+          <w:sz w:val="26"/>
+          <w:szCs w:val="26"/>
+          <w:shd w:val="clear" w:color="auto" w:fill="282f33"/>
+          <w:rtl w:val="0"/>
+          <w:lang w:val="en-US"/>
+        </w:rPr>
+        <w:t xml:space="preserve"> </w:t>
+      </w:r>
+      <w:r>
+        <w:rPr>
+          <w:rFonts w:ascii="Times" w:hAnsi="Times"/>
+          <w:color w:val="598da6"/>
+          <w:sz w:val="26"/>
+          <w:szCs w:val="26"/>
+          <w:shd w:val="clear" w:color="auto" w:fill="282f33"/>
+          <w:rtl w:val="0"/>
+          <w:lang w:val="en-US"/>
+        </w:rPr>
+        <w:t>0</w:t>
+      </w:r>
+    </w:p>
+    <w:p>
+      <w:pPr>
+        <w:pStyle w:val="Default"/>
+        <w:spacing w:line="400" w:lineRule="atLeast"/>
+        <w:jc w:val="left"/>
+        <w:rPr>
+          <w:rFonts w:ascii="Times" w:cs="Times" w:hAnsi="Times" w:eastAsia="Times"/>
+          <w:color w:val="d4d4d4"/>
+          <w:sz w:val="26"/>
+          <w:szCs w:val="26"/>
+          <w:shd w:val="clear" w:color="auto" w:fill="ffffff"/>
+        </w:rPr>
+      </w:pPr>
+      <w:r>
+        <w:rPr>
+          <w:rFonts w:ascii="Times" w:hAnsi="Times"/>
+          <w:color w:val="d4d4d4"/>
+          <w:sz w:val="26"/>
+          <w:szCs w:val="26"/>
+          <w:shd w:val="clear" w:color="auto" w:fill="282f33"/>
+          <w:rtl w:val="0"/>
+          <w:lang w:val="en-US"/>
+        </w:rPr>
+        <w:t xml:space="preserve">        }</w:t>
+      </w:r>
+    </w:p>
+    <w:p>
+      <w:pPr>
+        <w:pStyle w:val="Default"/>
+        <w:spacing w:line="400" w:lineRule="atLeast"/>
+        <w:jc w:val="left"/>
+        <w:rPr>
+          <w:rFonts w:ascii="Times" w:cs="Times" w:hAnsi="Times" w:eastAsia="Times"/>
+          <w:color w:val="d4d4d4"/>
+          <w:sz w:val="26"/>
+          <w:szCs w:val="26"/>
+          <w:shd w:val="clear" w:color="auto" w:fill="ffffff"/>
+        </w:rPr>
+      </w:pPr>
+      <w:r>
+        <w:rPr>
+          <w:rFonts w:ascii="Times" w:hAnsi="Times"/>
+          <w:color w:val="d4d4d4"/>
+          <w:sz w:val="26"/>
+          <w:szCs w:val="26"/>
+          <w:shd w:val="clear" w:color="auto" w:fill="282f33"/>
+          <w:rtl w:val="0"/>
+          <w:lang w:val="en-US"/>
+        </w:rPr>
+        <w:t xml:space="preserve">        </w:t>
+      </w:r>
+      <w:r>
+        <w:rPr>
+          <w:rFonts w:ascii="Times" w:hAnsi="Times"/>
+          <w:color w:val="ea9b80"/>
+          <w:sz w:val="26"/>
+          <w:szCs w:val="26"/>
+          <w:shd w:val="clear" w:color="auto" w:fill="282f33"/>
+          <w:rtl w:val="0"/>
+          <w:lang w:val="en-US"/>
+        </w:rPr>
+        <w:t>this</w:t>
+      </w:r>
+      <w:r>
+        <w:rPr>
+          <w:rFonts w:ascii="Times" w:hAnsi="Times"/>
+          <w:color w:val="dcdcdc"/>
+          <w:sz w:val="26"/>
+          <w:szCs w:val="26"/>
+          <w:shd w:val="clear" w:color="auto" w:fill="282f33"/>
+          <w:rtl w:val="0"/>
+          <w:lang w:val="en-US"/>
+        </w:rPr>
+        <w:t>.</w:t>
+      </w:r>
+      <w:r>
+        <w:rPr>
+          <w:rFonts w:ascii="Times" w:hAnsi="Times"/>
+          <w:color w:val="d4d4d4"/>
+          <w:sz w:val="26"/>
+          <w:szCs w:val="26"/>
+          <w:shd w:val="clear" w:color="auto" w:fill="282f33"/>
+          <w:rtl w:val="0"/>
+          <w:lang w:val="en-US"/>
+        </w:rPr>
+        <w:t xml:space="preserve">clickHandle </w:t>
+      </w:r>
+      <w:r>
+        <w:rPr>
+          <w:rFonts w:ascii="Times" w:hAnsi="Times"/>
+          <w:color w:val="ea9b80"/>
+          <w:sz w:val="26"/>
+          <w:szCs w:val="26"/>
+          <w:shd w:val="clear" w:color="auto" w:fill="282f33"/>
+          <w:rtl w:val="0"/>
+          <w:lang w:val="en-US"/>
+        </w:rPr>
+        <w:t>=</w:t>
+      </w:r>
+      <w:r>
+        <w:rPr>
+          <w:rFonts w:ascii="Times" w:hAnsi="Times"/>
+          <w:color w:val="d4d4d4"/>
+          <w:sz w:val="26"/>
+          <w:szCs w:val="26"/>
+          <w:shd w:val="clear" w:color="auto" w:fill="282f33"/>
+          <w:rtl w:val="0"/>
+          <w:lang w:val="en-US"/>
+        </w:rPr>
+        <w:t xml:space="preserve"> </w:t>
+      </w:r>
+      <w:r>
+        <w:rPr>
+          <w:rFonts w:ascii="Times" w:hAnsi="Times"/>
+          <w:color w:val="ea9b80"/>
+          <w:sz w:val="26"/>
+          <w:szCs w:val="26"/>
+          <w:shd w:val="clear" w:color="auto" w:fill="282f33"/>
+          <w:rtl w:val="0"/>
+          <w:lang w:val="en-US"/>
+        </w:rPr>
+        <w:t>this</w:t>
+      </w:r>
+      <w:r>
+        <w:rPr>
+          <w:rFonts w:ascii="Times" w:hAnsi="Times"/>
+          <w:color w:val="dcdcdc"/>
+          <w:sz w:val="26"/>
+          <w:szCs w:val="26"/>
+          <w:shd w:val="clear" w:color="auto" w:fill="282f33"/>
+          <w:rtl w:val="0"/>
+          <w:lang w:val="en-US"/>
+        </w:rPr>
+        <w:t>.</w:t>
+      </w:r>
+      <w:r>
+        <w:rPr>
+          <w:rFonts w:ascii="Times" w:hAnsi="Times"/>
+          <w:color w:val="d4d4d4"/>
+          <w:sz w:val="26"/>
+          <w:szCs w:val="26"/>
+          <w:shd w:val="clear" w:color="auto" w:fill="282f33"/>
+          <w:rtl w:val="0"/>
+          <w:lang w:val="en-US"/>
+        </w:rPr>
+        <w:t>clickHandle</w:t>
+      </w:r>
+      <w:r>
+        <w:rPr>
+          <w:rFonts w:ascii="Times" w:hAnsi="Times"/>
+          <w:color w:val="dcdcdc"/>
+          <w:sz w:val="26"/>
+          <w:szCs w:val="26"/>
+          <w:shd w:val="clear" w:color="auto" w:fill="282f33"/>
+          <w:rtl w:val="0"/>
+          <w:lang w:val="en-US"/>
+        </w:rPr>
+        <w:t>.</w:t>
+      </w:r>
+      <w:r>
+        <w:rPr>
+          <w:rFonts w:ascii="Times" w:hAnsi="Times"/>
+          <w:color w:val="d4d4d4"/>
+          <w:sz w:val="26"/>
+          <w:szCs w:val="26"/>
+          <w:shd w:val="clear" w:color="auto" w:fill="282f33"/>
+          <w:rtl w:val="0"/>
+          <w:lang w:val="en-US"/>
+        </w:rPr>
+        <w:t>bind(</w:t>
+      </w:r>
+      <w:r>
+        <w:rPr>
+          <w:rFonts w:ascii="Times" w:hAnsi="Times"/>
+          <w:color w:val="ea9b80"/>
+          <w:sz w:val="26"/>
+          <w:szCs w:val="26"/>
+          <w:shd w:val="clear" w:color="auto" w:fill="282f33"/>
+          <w:rtl w:val="0"/>
+          <w:lang w:val="en-US"/>
+        </w:rPr>
+        <w:t>this</w:t>
+      </w:r>
+      <w:r>
+        <w:rPr>
+          <w:rFonts w:ascii="Times" w:hAnsi="Times"/>
+          <w:color w:val="d4d4d4"/>
+          <w:sz w:val="26"/>
+          <w:szCs w:val="26"/>
+          <w:shd w:val="clear" w:color="auto" w:fill="282f33"/>
+          <w:rtl w:val="0"/>
+          <w:lang w:val="en-US"/>
+        </w:rPr>
+        <w:t>)</w:t>
+      </w:r>
+    </w:p>
+    <w:p>
+      <w:pPr>
+        <w:pStyle w:val="Default"/>
+        <w:spacing w:line="400" w:lineRule="atLeast"/>
+        <w:jc w:val="left"/>
+        <w:rPr>
+          <w:rFonts w:ascii="Times" w:cs="Times" w:hAnsi="Times" w:eastAsia="Times"/>
+          <w:color w:val="d4d4d4"/>
+          <w:sz w:val="26"/>
+          <w:szCs w:val="26"/>
+          <w:shd w:val="clear" w:color="auto" w:fill="ffffff"/>
+        </w:rPr>
+      </w:pPr>
+      <w:r>
+        <w:rPr>
+          <w:rFonts w:ascii="Times" w:hAnsi="Times"/>
+          <w:color w:val="d4d4d4"/>
+          <w:sz w:val="26"/>
+          <w:szCs w:val="26"/>
+          <w:shd w:val="clear" w:color="auto" w:fill="282f33"/>
+          <w:rtl w:val="0"/>
+          <w:lang w:val="en-US"/>
+        </w:rPr>
+        <w:t xml:space="preserve">    }</w:t>
+      </w:r>
+    </w:p>
+    <w:p>
+      <w:pPr>
+        <w:pStyle w:val="Default"/>
+        <w:spacing w:line="400" w:lineRule="atLeast"/>
+        <w:jc w:val="left"/>
+        <w:rPr>
+          <w:rFonts w:ascii="Times" w:cs="Times" w:hAnsi="Times" w:eastAsia="Times"/>
+          <w:color w:val="d4d4d4"/>
+          <w:sz w:val="26"/>
+          <w:szCs w:val="26"/>
+          <w:shd w:val="clear" w:color="auto" w:fill="ffffff"/>
+        </w:rPr>
+      </w:pPr>
+      <w:r>
+        <w:rPr>
+          <w:rFonts w:ascii="Times" w:hAnsi="Times"/>
+          <w:color w:val="d4d4d4"/>
+          <w:sz w:val="26"/>
+          <w:szCs w:val="26"/>
+          <w:shd w:val="clear" w:color="auto" w:fill="282f33"/>
+          <w:rtl w:val="0"/>
+          <w:lang w:val="en-US"/>
+        </w:rPr>
+        <w:t xml:space="preserve">    </w:t>
+      </w:r>
+    </w:p>
+    <w:p>
+      <w:pPr>
+        <w:pStyle w:val="Default"/>
+        <w:spacing w:line="400" w:lineRule="atLeast"/>
+        <w:jc w:val="left"/>
+        <w:rPr>
+          <w:rFonts w:ascii="Times" w:cs="Times" w:hAnsi="Times" w:eastAsia="Times"/>
+          <w:color w:val="d4d4d4"/>
+          <w:sz w:val="26"/>
+          <w:szCs w:val="26"/>
+          <w:shd w:val="clear" w:color="auto" w:fill="ffffff"/>
+        </w:rPr>
+      </w:pPr>
+      <w:r>
+        <w:rPr>
+          <w:rFonts w:ascii="Times" w:hAnsi="Times"/>
+          <w:color w:val="d4d4d4"/>
+          <w:sz w:val="26"/>
+          <w:szCs w:val="26"/>
+          <w:shd w:val="clear" w:color="auto" w:fill="282f33"/>
+          <w:rtl w:val="0"/>
+          <w:lang w:val="en-US"/>
+        </w:rPr>
+        <w:t xml:space="preserve">    clickHandle () {</w:t>
+      </w:r>
+    </w:p>
+    <w:p>
+      <w:pPr>
+        <w:pStyle w:val="Default"/>
+        <w:spacing w:line="400" w:lineRule="atLeast"/>
+        <w:jc w:val="left"/>
+        <w:rPr>
+          <w:rFonts w:ascii="Times" w:cs="Times" w:hAnsi="Times" w:eastAsia="Times"/>
+          <w:color w:val="d4d4d4"/>
+          <w:sz w:val="26"/>
+          <w:szCs w:val="26"/>
+          <w:shd w:val="clear" w:color="auto" w:fill="ffffff"/>
+        </w:rPr>
+      </w:pPr>
+      <w:r>
+        <w:rPr>
+          <w:rFonts w:ascii="Times" w:hAnsi="Times"/>
+          <w:color w:val="d4d4d4"/>
+          <w:sz w:val="26"/>
+          <w:szCs w:val="26"/>
+          <w:shd w:val="clear" w:color="auto" w:fill="282f33"/>
+          <w:rtl w:val="0"/>
+          <w:lang w:val="en-US"/>
+        </w:rPr>
+        <w:t xml:space="preserve">        </w:t>
+      </w:r>
+      <w:r>
+        <w:rPr>
+          <w:rFonts w:ascii="Times" w:hAnsi="Times"/>
+          <w:color w:val="ea9b80"/>
+          <w:sz w:val="26"/>
+          <w:szCs w:val="26"/>
+          <w:shd w:val="clear" w:color="auto" w:fill="282f33"/>
+          <w:rtl w:val="0"/>
+          <w:lang w:val="en-US"/>
+        </w:rPr>
+        <w:t>return</w:t>
+      </w:r>
+      <w:r>
+        <w:rPr>
+          <w:rFonts w:ascii="Times" w:hAnsi="Times"/>
+          <w:color w:val="d4d4d4"/>
+          <w:sz w:val="26"/>
+          <w:szCs w:val="26"/>
+          <w:shd w:val="clear" w:color="auto" w:fill="282f33"/>
+          <w:rtl w:val="0"/>
+          <w:lang w:val="en-US"/>
+        </w:rPr>
+        <w:t xml:space="preserve"> (</w:t>
+      </w:r>
+    </w:p>
+    <w:p>
+      <w:pPr>
+        <w:pStyle w:val="Default"/>
+        <w:spacing w:line="400" w:lineRule="atLeast"/>
+        <w:jc w:val="left"/>
+        <w:rPr>
+          <w:rFonts w:ascii="Times" w:cs="Times" w:hAnsi="Times" w:eastAsia="Times"/>
+          <w:color w:val="d4d4d4"/>
+          <w:sz w:val="26"/>
+          <w:szCs w:val="26"/>
+          <w:shd w:val="clear" w:color="auto" w:fill="ffffff"/>
+        </w:rPr>
+      </w:pPr>
+      <w:r>
+        <w:rPr>
+          <w:rFonts w:ascii="Times" w:hAnsi="Times"/>
+          <w:color w:val="d4d4d4"/>
+          <w:sz w:val="26"/>
+          <w:szCs w:val="26"/>
+          <w:shd w:val="clear" w:color="auto" w:fill="282f33"/>
+          <w:rtl w:val="0"/>
+          <w:lang w:val="en-US"/>
+        </w:rPr>
+        <w:t xml:space="preserve">        setState(prevState =&gt; {</w:t>
+      </w:r>
+    </w:p>
+    <w:p>
+      <w:pPr>
+        <w:pStyle w:val="Default"/>
+        <w:spacing w:line="400" w:lineRule="atLeast"/>
+        <w:jc w:val="left"/>
+        <w:rPr>
+          <w:rFonts w:ascii="Times" w:cs="Times" w:hAnsi="Times" w:eastAsia="Times"/>
+          <w:color w:val="d4d4d4"/>
+          <w:sz w:val="26"/>
+          <w:szCs w:val="26"/>
+          <w:shd w:val="clear" w:color="auto" w:fill="ffffff"/>
+        </w:rPr>
+      </w:pPr>
+      <w:r>
+        <w:rPr>
+          <w:rFonts w:ascii="Times" w:hAnsi="Times"/>
+          <w:color w:val="d4d4d4"/>
+          <w:sz w:val="26"/>
+          <w:szCs w:val="26"/>
+          <w:shd w:val="clear" w:color="auto" w:fill="282f33"/>
+          <w:rtl w:val="0"/>
+          <w:lang w:val="en-US"/>
+        </w:rPr>
+        <w:t xml:space="preserve">            </w:t>
+      </w:r>
+      <w:r>
+        <w:rPr>
+          <w:rFonts w:ascii="Times" w:hAnsi="Times"/>
+          <w:color w:val="a7c9de"/>
+          <w:sz w:val="26"/>
+          <w:szCs w:val="26"/>
+          <w:shd w:val="clear" w:color="auto" w:fill="282f33"/>
+          <w:rtl w:val="0"/>
+          <w:lang w:val="en-US"/>
+        </w:rPr>
+        <w:t>count</w:t>
+      </w:r>
+      <w:r>
+        <w:rPr>
+          <w:rFonts w:ascii="Times" w:hAnsi="Times"/>
+          <w:color w:val="dcdcdc"/>
+          <w:sz w:val="26"/>
+          <w:szCs w:val="26"/>
+          <w:shd w:val="clear" w:color="auto" w:fill="282f33"/>
+          <w:rtl w:val="0"/>
+          <w:lang w:val="en-US"/>
+        </w:rPr>
+        <w:t>:</w:t>
+      </w:r>
+      <w:r>
+        <w:rPr>
+          <w:rFonts w:ascii="Times" w:hAnsi="Times"/>
+          <w:color w:val="d4d4d4"/>
+          <w:sz w:val="26"/>
+          <w:szCs w:val="26"/>
+          <w:shd w:val="clear" w:color="auto" w:fill="282f33"/>
+          <w:rtl w:val="0"/>
+          <w:lang w:val="en-US"/>
+        </w:rPr>
+        <w:t xml:space="preserve"> prevState</w:t>
+      </w:r>
+      <w:r>
+        <w:rPr>
+          <w:rFonts w:ascii="Times" w:hAnsi="Times"/>
+          <w:color w:val="dcdcdc"/>
+          <w:sz w:val="26"/>
+          <w:szCs w:val="26"/>
+          <w:shd w:val="clear" w:color="auto" w:fill="282f33"/>
+          <w:rtl w:val="0"/>
+          <w:lang w:val="en-US"/>
+        </w:rPr>
+        <w:t>.</w:t>
+      </w:r>
+      <w:r>
+        <w:rPr>
+          <w:rFonts w:ascii="Times" w:hAnsi="Times"/>
+          <w:color w:val="d4d4d4"/>
+          <w:sz w:val="26"/>
+          <w:szCs w:val="26"/>
+          <w:shd w:val="clear" w:color="auto" w:fill="282f33"/>
+          <w:rtl w:val="0"/>
+          <w:lang w:val="en-US"/>
+        </w:rPr>
+        <w:t xml:space="preserve">count </w:t>
+      </w:r>
+      <w:r>
+        <w:rPr>
+          <w:rFonts w:ascii="Times" w:hAnsi="Times"/>
+          <w:color w:val="ea9b80"/>
+          <w:sz w:val="26"/>
+          <w:szCs w:val="26"/>
+          <w:shd w:val="clear" w:color="auto" w:fill="282f33"/>
+          <w:rtl w:val="0"/>
+          <w:lang w:val="en-US"/>
+        </w:rPr>
+        <w:t>+</w:t>
+      </w:r>
+      <w:r>
+        <w:rPr>
+          <w:rFonts w:ascii="Times" w:hAnsi="Times"/>
+          <w:color w:val="d4d4d4"/>
+          <w:sz w:val="26"/>
+          <w:szCs w:val="26"/>
+          <w:shd w:val="clear" w:color="auto" w:fill="282f33"/>
+          <w:rtl w:val="0"/>
+          <w:lang w:val="en-US"/>
+        </w:rPr>
+        <w:t xml:space="preserve"> </w:t>
+      </w:r>
+      <w:r>
+        <w:rPr>
+          <w:rFonts w:ascii="Times" w:hAnsi="Times"/>
+          <w:color w:val="598da6"/>
+          <w:sz w:val="26"/>
+          <w:szCs w:val="26"/>
+          <w:shd w:val="clear" w:color="auto" w:fill="282f33"/>
+          <w:rtl w:val="0"/>
+          <w:lang w:val="en-US"/>
+        </w:rPr>
+        <w:t>1</w:t>
+      </w:r>
+    </w:p>
+    <w:p>
+      <w:pPr>
+        <w:pStyle w:val="Default"/>
+        <w:spacing w:line="400" w:lineRule="atLeast"/>
+        <w:jc w:val="left"/>
+        <w:rPr>
+          <w:rFonts w:ascii="Times" w:cs="Times" w:hAnsi="Times" w:eastAsia="Times"/>
+          <w:color w:val="d4d4d4"/>
+          <w:sz w:val="26"/>
+          <w:szCs w:val="26"/>
+          <w:shd w:val="clear" w:color="auto" w:fill="ffffff"/>
+        </w:rPr>
+      </w:pPr>
+      <w:r>
+        <w:rPr>
+          <w:rFonts w:ascii="Times" w:hAnsi="Times"/>
+          <w:color w:val="d4d4d4"/>
+          <w:sz w:val="26"/>
+          <w:szCs w:val="26"/>
+          <w:shd w:val="clear" w:color="auto" w:fill="282f33"/>
+          <w:rtl w:val="0"/>
+          <w:lang w:val="en-US"/>
+        </w:rPr>
+        <w:t xml:space="preserve">        }))</w:t>
+      </w:r>
+    </w:p>
+    <w:p>
+      <w:pPr>
+        <w:pStyle w:val="Default"/>
+        <w:spacing w:line="400" w:lineRule="atLeast"/>
+        <w:jc w:val="left"/>
+        <w:rPr>
+          <w:rFonts w:ascii="Times" w:cs="Times" w:hAnsi="Times" w:eastAsia="Times"/>
+          <w:color w:val="d4d4d4"/>
+          <w:sz w:val="26"/>
+          <w:szCs w:val="26"/>
+          <w:shd w:val="clear" w:color="auto" w:fill="ffffff"/>
+        </w:rPr>
+      </w:pPr>
+      <w:r>
+        <w:rPr>
+          <w:rFonts w:ascii="Times" w:hAnsi="Times"/>
+          <w:color w:val="d4d4d4"/>
+          <w:sz w:val="26"/>
+          <w:szCs w:val="26"/>
+          <w:shd w:val="clear" w:color="auto" w:fill="282f33"/>
+          <w:rtl w:val="0"/>
+          <w:lang w:val="en-US"/>
+        </w:rPr>
+        <w:t xml:space="preserve">    }</w:t>
+      </w:r>
+    </w:p>
+    <w:p>
+      <w:pPr>
+        <w:pStyle w:val="Default"/>
+        <w:spacing w:line="400" w:lineRule="atLeast"/>
+        <w:jc w:val="left"/>
+        <w:rPr>
+          <w:rFonts w:ascii="Times" w:cs="Times" w:hAnsi="Times" w:eastAsia="Times"/>
+          <w:color w:val="d4d4d4"/>
+          <w:sz w:val="26"/>
+          <w:szCs w:val="26"/>
+          <w:shd w:val="clear" w:color="auto" w:fill="ffffff"/>
+        </w:rPr>
+      </w:pPr>
+      <w:r>
+        <w:rPr>
+          <w:rFonts w:ascii="Times" w:hAnsi="Times"/>
+          <w:color w:val="d4d4d4"/>
+          <w:sz w:val="26"/>
+          <w:szCs w:val="26"/>
+          <w:shd w:val="clear" w:color="auto" w:fill="282f33"/>
+          <w:rtl w:val="0"/>
+          <w:lang w:val="en-US"/>
+        </w:rPr>
+        <w:t xml:space="preserve">    </w:t>
+      </w:r>
+    </w:p>
+    <w:p>
+      <w:pPr>
+        <w:pStyle w:val="Default"/>
+        <w:spacing w:line="400" w:lineRule="atLeast"/>
+        <w:jc w:val="left"/>
+        <w:rPr>
+          <w:rFonts w:ascii="Times" w:cs="Times" w:hAnsi="Times" w:eastAsia="Times"/>
+          <w:color w:val="d4d4d4"/>
+          <w:sz w:val="26"/>
+          <w:szCs w:val="26"/>
+          <w:shd w:val="clear" w:color="auto" w:fill="ffffff"/>
+        </w:rPr>
+      </w:pPr>
+      <w:r>
+        <w:rPr>
+          <w:rFonts w:ascii="Times" w:hAnsi="Times"/>
+          <w:color w:val="d4d4d4"/>
+          <w:sz w:val="26"/>
+          <w:szCs w:val="26"/>
+          <w:shd w:val="clear" w:color="auto" w:fill="282f33"/>
+          <w:rtl w:val="0"/>
+          <w:lang w:val="en-US"/>
+        </w:rPr>
+        <w:t xml:space="preserve">    render () {</w:t>
+      </w:r>
+    </w:p>
+    <w:p>
+      <w:pPr>
+        <w:pStyle w:val="Default"/>
+        <w:spacing w:line="400" w:lineRule="atLeast"/>
+        <w:jc w:val="left"/>
+        <w:rPr>
+          <w:rFonts w:ascii="Times" w:cs="Times" w:hAnsi="Times" w:eastAsia="Times"/>
+          <w:color w:val="d4d4d4"/>
+          <w:sz w:val="26"/>
+          <w:szCs w:val="26"/>
+          <w:shd w:val="clear" w:color="auto" w:fill="ffffff"/>
+        </w:rPr>
+      </w:pPr>
+      <w:r>
+        <w:rPr>
+          <w:rFonts w:ascii="Times" w:hAnsi="Times"/>
+          <w:color w:val="d4d4d4"/>
+          <w:sz w:val="26"/>
+          <w:szCs w:val="26"/>
+          <w:shd w:val="clear" w:color="auto" w:fill="282f33"/>
+          <w:rtl w:val="0"/>
+          <w:lang w:val="en-US"/>
+        </w:rPr>
+        <w:t xml:space="preserve">        </w:t>
+      </w:r>
+      <w:r>
+        <w:rPr>
+          <w:rFonts w:ascii="Times" w:hAnsi="Times"/>
+          <w:color w:val="ea9b80"/>
+          <w:sz w:val="26"/>
+          <w:szCs w:val="26"/>
+          <w:shd w:val="clear" w:color="auto" w:fill="282f33"/>
+          <w:rtl w:val="0"/>
+          <w:lang w:val="en-US"/>
+        </w:rPr>
+        <w:t>return</w:t>
+      </w:r>
+      <w:r>
+        <w:rPr>
+          <w:rFonts w:ascii="Times" w:hAnsi="Times"/>
+          <w:color w:val="d4d4d4"/>
+          <w:sz w:val="26"/>
+          <w:szCs w:val="26"/>
+          <w:shd w:val="clear" w:color="auto" w:fill="282f33"/>
+          <w:rtl w:val="0"/>
+          <w:lang w:val="en-US"/>
+        </w:rPr>
+        <w:t xml:space="preserve"> (</w:t>
+      </w:r>
+    </w:p>
+    <w:p>
+      <w:pPr>
+        <w:pStyle w:val="Default"/>
+        <w:spacing w:line="400" w:lineRule="atLeast"/>
+        <w:jc w:val="left"/>
+        <w:rPr>
+          <w:rFonts w:ascii="Times" w:cs="Times" w:hAnsi="Times" w:eastAsia="Times"/>
+          <w:color w:val="d4d4d4"/>
+          <w:sz w:val="26"/>
+          <w:szCs w:val="26"/>
+          <w:shd w:val="clear" w:color="auto" w:fill="ffffff"/>
+        </w:rPr>
+      </w:pPr>
+      <w:r>
+        <w:rPr>
+          <w:rFonts w:ascii="Times" w:hAnsi="Times"/>
+          <w:color w:val="d4d4d4"/>
+          <w:sz w:val="26"/>
+          <w:szCs w:val="26"/>
+          <w:shd w:val="clear" w:color="auto" w:fill="282f33"/>
+          <w:rtl w:val="0"/>
+          <w:lang w:val="en-US"/>
+        </w:rPr>
+        <w:t xml:space="preserve">            &lt;</w:t>
+      </w:r>
+      <w:r>
+        <w:rPr>
+          <w:rFonts w:ascii="Times" w:hAnsi="Times"/>
+          <w:color w:val="d9bb73"/>
+          <w:sz w:val="26"/>
+          <w:szCs w:val="26"/>
+          <w:shd w:val="clear" w:color="auto" w:fill="282f33"/>
+          <w:rtl w:val="0"/>
+          <w:lang w:val="en-US"/>
+        </w:rPr>
+        <w:t>div</w:t>
+      </w:r>
+      <w:r>
+        <w:rPr>
+          <w:rFonts w:ascii="Times" w:hAnsi="Times"/>
+          <w:color w:val="d4d4d4"/>
+          <w:sz w:val="26"/>
+          <w:szCs w:val="26"/>
+          <w:shd w:val="clear" w:color="auto" w:fill="282f33"/>
+          <w:rtl w:val="0"/>
+          <w:lang w:val="en-US"/>
+        </w:rPr>
+        <w:t>&gt;</w:t>
+      </w:r>
+    </w:p>
+    <w:p>
+      <w:pPr>
+        <w:pStyle w:val="Default"/>
+        <w:spacing w:line="400" w:lineRule="atLeast"/>
+        <w:jc w:val="left"/>
+        <w:rPr>
+          <w:rFonts w:ascii="Times" w:cs="Times" w:hAnsi="Times" w:eastAsia="Times"/>
+          <w:color w:val="d4d4d4"/>
+          <w:sz w:val="26"/>
+          <w:szCs w:val="26"/>
+          <w:shd w:val="clear" w:color="auto" w:fill="ffffff"/>
+        </w:rPr>
+      </w:pPr>
+      <w:r>
+        <w:rPr>
+          <w:rFonts w:ascii="Times" w:hAnsi="Times"/>
+          <w:color w:val="d4d4d4"/>
+          <w:sz w:val="26"/>
+          <w:szCs w:val="26"/>
+          <w:shd w:val="clear" w:color="auto" w:fill="282f33"/>
+          <w:rtl w:val="0"/>
+          <w:lang w:val="en-US"/>
+        </w:rPr>
+        <w:t xml:space="preserve">            &lt;</w:t>
+      </w:r>
+      <w:r>
+        <w:rPr>
+          <w:rFonts w:ascii="Times" w:hAnsi="Times"/>
+          <w:color w:val="d9bb73"/>
+          <w:sz w:val="26"/>
+          <w:szCs w:val="26"/>
+          <w:shd w:val="clear" w:color="auto" w:fill="282f33"/>
+          <w:rtl w:val="0"/>
+          <w:lang w:val="en-US"/>
+        </w:rPr>
+        <w:t>h1</w:t>
+      </w:r>
+      <w:r>
+        <w:rPr>
+          <w:rFonts w:ascii="Times" w:hAnsi="Times"/>
+          <w:color w:val="d4d4d4"/>
+          <w:sz w:val="26"/>
+          <w:szCs w:val="26"/>
+          <w:shd w:val="clear" w:color="auto" w:fill="282f33"/>
+          <w:rtl w:val="0"/>
+          <w:lang w:val="en-US"/>
+        </w:rPr>
+        <w:t xml:space="preserve">&gt; </w:t>
+      </w:r>
+      <w:r>
+        <w:rPr>
+          <w:rFonts w:ascii="Times" w:hAnsi="Times"/>
+          <w:color w:val="dcdcdc"/>
+          <w:sz w:val="26"/>
+          <w:szCs w:val="26"/>
+          <w:shd w:val="clear" w:color="auto" w:fill="282f33"/>
+          <w:rtl w:val="0"/>
+          <w:lang w:val="en-US"/>
+        </w:rPr>
+        <w:t>{</w:t>
+      </w:r>
+      <w:r>
+        <w:rPr>
+          <w:rFonts w:ascii="Times" w:hAnsi="Times"/>
+          <w:color w:val="ea9b80"/>
+          <w:sz w:val="26"/>
+          <w:szCs w:val="26"/>
+          <w:shd w:val="clear" w:color="auto" w:fill="282f33"/>
+          <w:rtl w:val="0"/>
+          <w:lang w:val="en-US"/>
+        </w:rPr>
+        <w:t>this</w:t>
+      </w:r>
+      <w:r>
+        <w:rPr>
+          <w:rFonts w:ascii="Times" w:hAnsi="Times"/>
+          <w:color w:val="dcdcdc"/>
+          <w:sz w:val="26"/>
+          <w:szCs w:val="26"/>
+          <w:shd w:val="clear" w:color="auto" w:fill="282f33"/>
+          <w:rtl w:val="0"/>
+          <w:lang w:val="en-US"/>
+        </w:rPr>
+        <w:t>.</w:t>
+      </w:r>
+      <w:r>
+        <w:rPr>
+          <w:rFonts w:ascii="Times" w:hAnsi="Times"/>
+          <w:color w:val="d4d4d4"/>
+          <w:sz w:val="26"/>
+          <w:szCs w:val="26"/>
+          <w:shd w:val="clear" w:color="auto" w:fill="282f33"/>
+          <w:rtl w:val="0"/>
+          <w:lang w:val="en-US"/>
+        </w:rPr>
+        <w:t>state</w:t>
+      </w:r>
+      <w:r>
+        <w:rPr>
+          <w:rFonts w:ascii="Times" w:hAnsi="Times"/>
+          <w:color w:val="dcdcdc"/>
+          <w:sz w:val="26"/>
+          <w:szCs w:val="26"/>
+          <w:shd w:val="clear" w:color="auto" w:fill="282f33"/>
+          <w:rtl w:val="0"/>
+          <w:lang w:val="en-US"/>
+        </w:rPr>
+        <w:t>.</w:t>
+      </w:r>
+      <w:r>
+        <w:rPr>
+          <w:rFonts w:ascii="Times" w:hAnsi="Times"/>
+          <w:color w:val="d4d4d4"/>
+          <w:sz w:val="26"/>
+          <w:szCs w:val="26"/>
+          <w:shd w:val="clear" w:color="auto" w:fill="282f33"/>
+          <w:rtl w:val="0"/>
+          <w:lang w:val="en-US"/>
+        </w:rPr>
+        <w:t>count</w:t>
+      </w:r>
+      <w:r>
+        <w:rPr>
+          <w:rFonts w:ascii="Times" w:hAnsi="Times"/>
+          <w:color w:val="dcdcdc"/>
+          <w:sz w:val="26"/>
+          <w:szCs w:val="26"/>
+          <w:shd w:val="clear" w:color="auto" w:fill="282f33"/>
+          <w:rtl w:val="0"/>
+          <w:lang w:val="en-US"/>
+        </w:rPr>
+        <w:t>}</w:t>
+      </w:r>
+      <w:r>
+        <w:rPr>
+          <w:rFonts w:ascii="Times" w:hAnsi="Times"/>
+          <w:color w:val="d4d4d4"/>
+          <w:sz w:val="26"/>
+          <w:szCs w:val="26"/>
+          <w:shd w:val="clear" w:color="auto" w:fill="282f33"/>
+          <w:rtl w:val="0"/>
+          <w:lang w:val="en-US"/>
+        </w:rPr>
+        <w:t xml:space="preserve"> </w:t>
+      </w:r>
+      <w:r>
+        <w:rPr>
+          <w:rFonts w:ascii="Times" w:hAnsi="Times"/>
+          <w:color w:val="dcdcdc"/>
+          <w:sz w:val="26"/>
+          <w:szCs w:val="26"/>
+          <w:shd w:val="clear" w:color="auto" w:fill="282f33"/>
+          <w:rtl w:val="0"/>
+          <w:lang w:val="en-US"/>
+        </w:rPr>
+        <w:t>&lt;/</w:t>
+      </w:r>
+      <w:r>
+        <w:rPr>
+          <w:rFonts w:ascii="Times" w:hAnsi="Times"/>
+          <w:color w:val="d9bb73"/>
+          <w:sz w:val="26"/>
+          <w:szCs w:val="26"/>
+          <w:shd w:val="clear" w:color="auto" w:fill="282f33"/>
+          <w:rtl w:val="0"/>
+          <w:lang w:val="en-US"/>
+        </w:rPr>
+        <w:t>h1</w:t>
+      </w:r>
+      <w:r>
+        <w:rPr>
+          <w:rFonts w:ascii="Times" w:hAnsi="Times"/>
+          <w:color w:val="dcdcdc"/>
+          <w:sz w:val="26"/>
+          <w:szCs w:val="26"/>
+          <w:shd w:val="clear" w:color="auto" w:fill="282f33"/>
+          <w:rtl w:val="0"/>
+          <w:lang w:val="en-US"/>
+        </w:rPr>
+        <w:t>&gt;</w:t>
+      </w:r>
+    </w:p>
+    <w:p>
+      <w:pPr>
+        <w:pStyle w:val="Default"/>
+        <w:spacing w:line="400" w:lineRule="atLeast"/>
+        <w:jc w:val="left"/>
+        <w:rPr>
+          <w:rFonts w:ascii="Times" w:cs="Times" w:hAnsi="Times" w:eastAsia="Times"/>
+          <w:color w:val="d4d4d4"/>
+          <w:sz w:val="26"/>
+          <w:szCs w:val="26"/>
+          <w:shd w:val="clear" w:color="auto" w:fill="ffffff"/>
+        </w:rPr>
+      </w:pPr>
+      <w:r>
+        <w:rPr>
+          <w:rFonts w:ascii="Times" w:hAnsi="Times"/>
+          <w:color w:val="d4d4d4"/>
+          <w:sz w:val="26"/>
+          <w:szCs w:val="26"/>
+          <w:shd w:val="clear" w:color="auto" w:fill="282f33"/>
+          <w:rtl w:val="0"/>
+          <w:lang w:val="en-US"/>
+        </w:rPr>
+        <w:t xml:space="preserve">            &lt;</w:t>
+      </w:r>
+      <w:r>
+        <w:rPr>
+          <w:rFonts w:ascii="Times" w:hAnsi="Times"/>
+          <w:color w:val="d9bb73"/>
+          <w:sz w:val="26"/>
+          <w:szCs w:val="26"/>
+          <w:shd w:val="clear" w:color="auto" w:fill="282f33"/>
+          <w:rtl w:val="0"/>
+          <w:lang w:val="en-US"/>
+        </w:rPr>
+        <w:t>button</w:t>
+      </w:r>
+      <w:r>
+        <w:rPr>
+          <w:rFonts w:ascii="Times" w:hAnsi="Times"/>
+          <w:color w:val="d4d4d4"/>
+          <w:sz w:val="26"/>
+          <w:szCs w:val="26"/>
+          <w:shd w:val="clear" w:color="auto" w:fill="282f33"/>
+          <w:rtl w:val="0"/>
+          <w:lang w:val="en-US"/>
+        </w:rPr>
+        <w:t xml:space="preserve"> </w:t>
+      </w:r>
+      <w:r>
+        <w:rPr>
+          <w:rFonts w:ascii="Times" w:hAnsi="Times"/>
+          <w:color w:val="a7c9de"/>
+          <w:sz w:val="26"/>
+          <w:szCs w:val="26"/>
+          <w:shd w:val="clear" w:color="auto" w:fill="282f33"/>
+          <w:rtl w:val="0"/>
+          <w:lang w:val="en-US"/>
+        </w:rPr>
+        <w:t>onClick</w:t>
+      </w:r>
+      <w:r>
+        <w:rPr>
+          <w:rFonts w:ascii="Times" w:hAnsi="Times"/>
+          <w:color w:val="dcdcdc"/>
+          <w:sz w:val="26"/>
+          <w:szCs w:val="26"/>
+          <w:shd w:val="clear" w:color="auto" w:fill="282f33"/>
+          <w:rtl w:val="0"/>
+          <w:lang w:val="en-US"/>
+        </w:rPr>
+        <w:t>={</w:t>
+      </w:r>
+      <w:r>
+        <w:rPr>
+          <w:rFonts w:ascii="Times" w:hAnsi="Times"/>
+          <w:color w:val="ea9b80"/>
+          <w:sz w:val="26"/>
+          <w:szCs w:val="26"/>
+          <w:shd w:val="clear" w:color="auto" w:fill="282f33"/>
+          <w:rtl w:val="0"/>
+          <w:lang w:val="en-US"/>
+        </w:rPr>
+        <w:t>this</w:t>
+      </w:r>
+      <w:r>
+        <w:rPr>
+          <w:rFonts w:ascii="Times" w:hAnsi="Times"/>
+          <w:color w:val="dcdcdc"/>
+          <w:sz w:val="26"/>
+          <w:szCs w:val="26"/>
+          <w:shd w:val="clear" w:color="auto" w:fill="282f33"/>
+          <w:rtl w:val="0"/>
+          <w:lang w:val="en-US"/>
+        </w:rPr>
+        <w:t>.</w:t>
+      </w:r>
+      <w:r>
+        <w:rPr>
+          <w:rFonts w:ascii="Times" w:hAnsi="Times"/>
+          <w:color w:val="d4d4d4"/>
+          <w:sz w:val="26"/>
+          <w:szCs w:val="26"/>
+          <w:shd w:val="clear" w:color="auto" w:fill="282f33"/>
+          <w:rtl w:val="0"/>
+          <w:lang w:val="en-US"/>
+        </w:rPr>
+        <w:t>clickHandle</w:t>
+      </w:r>
+      <w:r>
+        <w:rPr>
+          <w:rFonts w:ascii="Times" w:hAnsi="Times"/>
+          <w:color w:val="dcdcdc"/>
+          <w:sz w:val="26"/>
+          <w:szCs w:val="26"/>
+          <w:shd w:val="clear" w:color="auto" w:fill="282f33"/>
+          <w:rtl w:val="0"/>
+          <w:lang w:val="en-US"/>
+        </w:rPr>
+        <w:t>}</w:t>
+      </w:r>
+      <w:r>
+        <w:rPr>
+          <w:rFonts w:ascii="Times" w:hAnsi="Times"/>
+          <w:color w:val="d4d4d4"/>
+          <w:sz w:val="26"/>
+          <w:szCs w:val="26"/>
+          <w:shd w:val="clear" w:color="auto" w:fill="282f33"/>
+          <w:rtl w:val="0"/>
+          <w:lang w:val="en-US"/>
+        </w:rPr>
+        <w:t xml:space="preserve">&gt; Add one </w:t>
+      </w:r>
+      <w:r>
+        <w:rPr>
+          <w:rFonts w:ascii="Times" w:hAnsi="Times"/>
+          <w:color w:val="dcdcdc"/>
+          <w:sz w:val="26"/>
+          <w:szCs w:val="26"/>
+          <w:shd w:val="clear" w:color="auto" w:fill="282f33"/>
+          <w:rtl w:val="0"/>
+          <w:lang w:val="en-US"/>
+        </w:rPr>
+        <w:t>&lt;/</w:t>
+      </w:r>
+      <w:r>
+        <w:rPr>
+          <w:rFonts w:ascii="Times" w:hAnsi="Times"/>
+          <w:color w:val="d9bb73"/>
+          <w:sz w:val="26"/>
+          <w:szCs w:val="26"/>
+          <w:shd w:val="clear" w:color="auto" w:fill="282f33"/>
+          <w:rtl w:val="0"/>
+          <w:lang w:val="en-US"/>
+        </w:rPr>
+        <w:t>button</w:t>
+      </w:r>
+      <w:r>
+        <w:rPr>
+          <w:rFonts w:ascii="Times" w:hAnsi="Times"/>
+          <w:color w:val="dcdcdc"/>
+          <w:sz w:val="26"/>
+          <w:szCs w:val="26"/>
+          <w:shd w:val="clear" w:color="auto" w:fill="282f33"/>
+          <w:rtl w:val="0"/>
+          <w:lang w:val="en-US"/>
+        </w:rPr>
+        <w:t>&gt;</w:t>
+      </w:r>
+    </w:p>
+    <w:p>
+      <w:pPr>
+        <w:pStyle w:val="Default"/>
+        <w:spacing w:line="400" w:lineRule="atLeast"/>
+        <w:jc w:val="left"/>
+        <w:rPr>
+          <w:rFonts w:ascii="Times" w:cs="Times" w:hAnsi="Times" w:eastAsia="Times"/>
+          <w:color w:val="d4d4d4"/>
+          <w:sz w:val="26"/>
+          <w:szCs w:val="26"/>
+          <w:shd w:val="clear" w:color="auto" w:fill="ffffff"/>
+        </w:rPr>
+      </w:pPr>
+      <w:r>
+        <w:rPr>
+          <w:rFonts w:ascii="Times" w:hAnsi="Times"/>
+          <w:color w:val="d4d4d4"/>
+          <w:sz w:val="26"/>
+          <w:szCs w:val="26"/>
+          <w:shd w:val="clear" w:color="auto" w:fill="282f33"/>
+          <w:rtl w:val="0"/>
+          <w:lang w:val="en-US"/>
+        </w:rPr>
+        <w:t xml:space="preserve">            </w:t>
+      </w:r>
+      <w:r>
+        <w:rPr>
+          <w:rFonts w:ascii="Times" w:hAnsi="Times"/>
+          <w:color w:val="dcdcdc"/>
+          <w:sz w:val="26"/>
+          <w:szCs w:val="26"/>
+          <w:shd w:val="clear" w:color="auto" w:fill="282f33"/>
+          <w:rtl w:val="0"/>
+          <w:lang w:val="en-US"/>
+        </w:rPr>
+        <w:t>&lt;/</w:t>
+      </w:r>
+      <w:r>
+        <w:rPr>
+          <w:rFonts w:ascii="Times" w:hAnsi="Times"/>
+          <w:color w:val="d9bb73"/>
+          <w:sz w:val="26"/>
+          <w:szCs w:val="26"/>
+          <w:shd w:val="clear" w:color="auto" w:fill="282f33"/>
+          <w:rtl w:val="0"/>
+          <w:lang w:val="en-US"/>
+        </w:rPr>
+        <w:t>div</w:t>
+      </w:r>
+      <w:r>
+        <w:rPr>
+          <w:rFonts w:ascii="Times" w:hAnsi="Times"/>
+          <w:color w:val="dcdcdc"/>
+          <w:sz w:val="26"/>
+          <w:szCs w:val="26"/>
+          <w:shd w:val="clear" w:color="auto" w:fill="282f33"/>
+          <w:rtl w:val="0"/>
+          <w:lang w:val="en-US"/>
+        </w:rPr>
+        <w:t>&gt;</w:t>
+      </w:r>
+    </w:p>
+    <w:p>
+      <w:pPr>
+        <w:pStyle w:val="Default"/>
+        <w:spacing w:line="400" w:lineRule="atLeast"/>
+        <w:jc w:val="left"/>
+        <w:rPr>
+          <w:rFonts w:ascii="Times" w:cs="Times" w:hAnsi="Times" w:eastAsia="Times"/>
+          <w:color w:val="d4d4d4"/>
+          <w:sz w:val="26"/>
+          <w:szCs w:val="26"/>
+          <w:shd w:val="clear" w:color="auto" w:fill="ffffff"/>
+        </w:rPr>
+      </w:pPr>
+      <w:r>
+        <w:rPr>
+          <w:rFonts w:ascii="Times" w:hAnsi="Times"/>
+          <w:color w:val="d4d4d4"/>
+          <w:sz w:val="26"/>
+          <w:szCs w:val="26"/>
+          <w:shd w:val="clear" w:color="auto" w:fill="282f33"/>
+          <w:rtl w:val="0"/>
+          <w:lang w:val="en-US"/>
+        </w:rPr>
+        <w:t xml:space="preserve">        )</w:t>
+      </w:r>
+    </w:p>
+    <w:p>
+      <w:pPr>
+        <w:pStyle w:val="Default"/>
+        <w:spacing w:line="400" w:lineRule="atLeast"/>
+        <w:jc w:val="left"/>
+        <w:rPr>
+          <w:rFonts w:ascii="Times" w:cs="Times" w:hAnsi="Times" w:eastAsia="Times"/>
+          <w:color w:val="d4d4d4"/>
+          <w:sz w:val="26"/>
+          <w:szCs w:val="26"/>
+          <w:shd w:val="clear" w:color="auto" w:fill="ffffff"/>
+        </w:rPr>
+      </w:pPr>
+      <w:r>
+        <w:rPr>
+          <w:rFonts w:ascii="Times" w:hAnsi="Times"/>
+          <w:color w:val="d4d4d4"/>
+          <w:sz w:val="26"/>
+          <w:szCs w:val="26"/>
+          <w:shd w:val="clear" w:color="auto" w:fill="282f33"/>
+          <w:rtl w:val="0"/>
+          <w:lang w:val="en-US"/>
+        </w:rPr>
+        <w:t xml:space="preserve">    }</w:t>
+      </w:r>
+    </w:p>
+    <w:p>
+      <w:pPr>
+        <w:pStyle w:val="Default"/>
+        <w:spacing w:line="400" w:lineRule="atLeast"/>
+        <w:jc w:val="left"/>
+        <w:rPr>
+          <w:rFonts w:ascii="Times" w:cs="Times" w:hAnsi="Times" w:eastAsia="Times"/>
+          <w:color w:val="d4d4d4"/>
+          <w:sz w:val="26"/>
+          <w:szCs w:val="26"/>
+          <w:shd w:val="clear" w:color="auto" w:fill="ffffff"/>
+        </w:rPr>
+      </w:pPr>
+      <w:r>
+        <w:rPr>
+          <w:rFonts w:ascii="Times" w:hAnsi="Times"/>
+          <w:color w:val="d4d4d4"/>
+          <w:sz w:val="26"/>
+          <w:szCs w:val="26"/>
+          <w:shd w:val="clear" w:color="auto" w:fill="282f33"/>
+          <w:rtl w:val="0"/>
+          <w:lang w:val="en-US"/>
+        </w:rPr>
+        <w:t>}</w:t>
+      </w:r>
+    </w:p>
+    <w:p>
+      <w:pPr>
+        <w:pStyle w:val="Default"/>
+        <w:spacing w:line="400" w:lineRule="atLeast"/>
+        <w:jc w:val="left"/>
+        <w:rPr>
+          <w:rFonts w:ascii="Times" w:cs="Times" w:hAnsi="Times" w:eastAsia="Times"/>
+          <w:color w:val="d4d4d4"/>
+          <w:sz w:val="26"/>
+          <w:szCs w:val="26"/>
+          <w:shd w:val="clear" w:color="auto" w:fill="ffffff"/>
+        </w:rPr>
+      </w:pPr>
+    </w:p>
+    <w:p>
+      <w:pPr>
+        <w:pStyle w:val="Default"/>
+        <w:spacing w:line="400" w:lineRule="atLeast"/>
+        <w:jc w:val="left"/>
+        <w:rPr>
+          <w:rFonts w:ascii="Times" w:cs="Times" w:hAnsi="Times" w:eastAsia="Times"/>
+          <w:color w:val="d4d4d4"/>
+          <w:sz w:val="26"/>
+          <w:szCs w:val="26"/>
+          <w:shd w:val="clear" w:color="auto" w:fill="ffffff"/>
+        </w:rPr>
+      </w:pPr>
+      <w:r>
+        <w:rPr>
+          <w:rFonts w:ascii="Times" w:hAnsi="Times"/>
+          <w:color w:val="ea9b80"/>
+          <w:sz w:val="26"/>
+          <w:szCs w:val="26"/>
+          <w:shd w:val="clear" w:color="auto" w:fill="282f33"/>
+          <w:rtl w:val="0"/>
+          <w:lang w:val="en-US"/>
+        </w:rPr>
+        <w:t>export</w:t>
+      </w:r>
+      <w:r>
+        <w:rPr>
+          <w:rFonts w:ascii="Times" w:hAnsi="Times"/>
+          <w:color w:val="d4d4d4"/>
+          <w:sz w:val="26"/>
+          <w:szCs w:val="26"/>
+          <w:shd w:val="clear" w:color="auto" w:fill="282f33"/>
+          <w:rtl w:val="0"/>
+          <w:lang w:val="en-US"/>
+        </w:rPr>
+        <w:t xml:space="preserve"> </w:t>
+      </w:r>
+      <w:r>
+        <w:rPr>
+          <w:rFonts w:ascii="Times" w:hAnsi="Times"/>
+          <w:color w:val="ea9b80"/>
+          <w:sz w:val="26"/>
+          <w:szCs w:val="26"/>
+          <w:shd w:val="clear" w:color="auto" w:fill="282f33"/>
+          <w:rtl w:val="0"/>
+          <w:lang w:val="en-US"/>
+        </w:rPr>
+        <w:t>default</w:t>
+      </w:r>
+      <w:r>
+        <w:rPr>
+          <w:rFonts w:ascii="Times" w:hAnsi="Times"/>
+          <w:color w:val="d4d4d4"/>
+          <w:sz w:val="26"/>
+          <w:szCs w:val="26"/>
+          <w:shd w:val="clear" w:color="auto" w:fill="282f33"/>
+          <w:rtl w:val="0"/>
+          <w:lang w:val="en-US"/>
+        </w:rPr>
+        <w:t xml:space="preserve"> App</w:t>
+      </w:r>
+    </w:p>
+    <w:p>
+      <w:pPr>
+        <w:pStyle w:val="Default"/>
+        <w:spacing w:line="400" w:lineRule="atLeast"/>
+        <w:jc w:val="left"/>
+        <w:rPr>
+          <w:rFonts w:ascii="Times" w:cs="Times" w:hAnsi="Times" w:eastAsia="Times"/>
+          <w:color w:val="d4d4d4"/>
+          <w:sz w:val="26"/>
+          <w:szCs w:val="26"/>
+          <w:shd w:val="clear" w:color="auto" w:fill="ffffff"/>
+        </w:rPr>
+      </w:pPr>
+    </w:p>
+    <w:p>
+      <w:pPr>
+        <w:pStyle w:val="Default"/>
+        <w:spacing w:line="480" w:lineRule="auto"/>
+        <w:rPr>
+          <w:u w:color="000000"/>
+          <w:shd w:val="clear" w:color="auto" w:fill="ffffff"/>
+        </w:rPr>
+      </w:pPr>
+      <w:r>
+        <w:rPr>
+          <w:u w:color="000000"/>
+          <w:shd w:val="clear" w:color="auto" w:fill="ffffff"/>
+          <w:rtl w:val="0"/>
+          <w:lang w:val="en-US"/>
+        </w:rPr>
+        <w:t xml:space="preserve">21:28 </w:t>
+      </w:r>
+      <w:r>
+        <w:rPr>
+          <w:u w:color="000000"/>
+          <w:shd w:val="clear" w:color="auto" w:fill="ffffff"/>
+          <w:rtl w:val="0"/>
+          <w:lang w:val="en-US"/>
+        </w:rPr>
+        <w:t xml:space="preserve">— </w:t>
+      </w:r>
+      <w:r>
+        <w:rPr>
+          <w:u w:color="000000"/>
+          <w:shd w:val="clear" w:color="auto" w:fill="ffffff"/>
+          <w:rtl w:val="0"/>
+          <w:lang w:val="en-US"/>
+        </w:rPr>
+        <w:t>It looks like the issue is that I forgot to reference this when setting my state. In other words</w:t>
+      </w:r>
+      <w:r>
+        <w:rPr>
+          <w:u w:color="000000"/>
+          <w:shd w:val="clear" w:color="auto" w:fill="ffffff"/>
+          <w:rtl w:val="0"/>
+          <w:lang w:val="en-US"/>
+        </w:rPr>
+        <w:t xml:space="preserve">… </w:t>
+      </w:r>
+      <w:r>
+        <w:rPr>
+          <w:u w:color="000000"/>
+          <w:shd w:val="clear" w:color="auto" w:fill="ffffff"/>
+          <w:rtl w:val="0"/>
+          <w:lang w:val="en-US"/>
+        </w:rPr>
+        <w:t>my code should</w:t>
+      </w:r>
+      <w:r>
+        <w:rPr>
+          <w:u w:color="000000"/>
+          <w:shd w:val="clear" w:color="auto" w:fill="ffffff"/>
+          <w:rtl w:val="0"/>
+          <w:lang w:val="en-US"/>
+        </w:rPr>
+        <w:t>’</w:t>
+      </w:r>
+      <w:r>
+        <w:rPr>
+          <w:u w:color="000000"/>
+          <w:shd w:val="clear" w:color="auto" w:fill="ffffff"/>
+          <w:rtl w:val="0"/>
+          <w:lang w:val="en-US"/>
+        </w:rPr>
+        <w:t>ve looked used the following syntax:</w:t>
+      </w:r>
+    </w:p>
+    <w:p>
+      <w:pPr>
+        <w:pStyle w:val="Default"/>
+        <w:spacing w:line="480" w:lineRule="auto"/>
+        <w:rPr>
+          <w:u w:color="000000"/>
+          <w:shd w:val="clear" w:color="auto" w:fill="ffffff"/>
+        </w:rPr>
+      </w:pPr>
+      <w:r>
+        <w:rPr>
+          <w:u w:color="000000"/>
+          <w:shd w:val="clear" w:color="auto" w:fill="ffffff"/>
+          <w:rtl w:val="0"/>
+          <w:lang w:val="en-US"/>
+        </w:rPr>
+        <w:t>this.setState()</w:t>
+      </w:r>
+    </w:p>
+    <w:p>
+      <w:pPr>
+        <w:pStyle w:val="Default"/>
+        <w:spacing w:line="480" w:lineRule="auto"/>
+        <w:rPr>
+          <w:u w:color="000000"/>
+          <w:shd w:val="clear" w:color="auto" w:fill="ffffff"/>
+        </w:rPr>
+      </w:pPr>
+    </w:p>
+    <w:p>
+      <w:pPr>
+        <w:pStyle w:val="Default"/>
+        <w:spacing w:line="480" w:lineRule="auto"/>
+        <w:rPr>
+          <w:u w:color="000000"/>
+          <w:shd w:val="clear" w:color="auto" w:fill="ffffff"/>
+        </w:rPr>
+      </w:pPr>
+      <w:r>
+        <w:rPr>
+          <w:u w:color="000000"/>
+          <w:shd w:val="clear" w:color="auto" w:fill="ffffff"/>
+          <w:rtl w:val="0"/>
+          <w:lang w:val="en-US"/>
+        </w:rPr>
+        <w:t xml:space="preserve">21:32 </w:t>
+      </w:r>
+      <w:r>
+        <w:rPr>
+          <w:u w:color="000000"/>
+          <w:shd w:val="clear" w:color="auto" w:fill="ffffff"/>
+          <w:rtl w:val="0"/>
+          <w:lang w:val="en-US"/>
+        </w:rPr>
+        <w:t xml:space="preserve">— </w:t>
+      </w:r>
+      <w:r>
+        <w:rPr>
+          <w:u w:color="000000"/>
+          <w:shd w:val="clear" w:color="auto" w:fill="ffffff"/>
+          <w:rtl w:val="0"/>
+          <w:lang w:val="en-US"/>
+        </w:rPr>
+        <w:t>The other mistake it looks like I made is that I forgot to return my new count in the form of an object.</w:t>
+      </w:r>
+    </w:p>
+    <w:p>
+      <w:pPr>
+        <w:pStyle w:val="Default"/>
+        <w:spacing w:line="480" w:lineRule="auto"/>
+        <w:rPr>
+          <w:u w:color="000000"/>
+          <w:shd w:val="clear" w:color="auto" w:fill="ffffff"/>
+        </w:rPr>
+      </w:pPr>
+    </w:p>
+    <w:p>
+      <w:pPr>
+        <w:pStyle w:val="Default"/>
+        <w:spacing w:line="480" w:lineRule="auto"/>
+        <w:rPr>
+          <w:u w:color="000000"/>
+          <w:shd w:val="clear" w:color="auto" w:fill="ffffff"/>
+        </w:rPr>
+      </w:pPr>
+      <w:r>
+        <w:rPr>
+          <w:u w:color="000000"/>
+          <w:shd w:val="clear" w:color="auto" w:fill="ffffff"/>
+          <w:rtl w:val="0"/>
+          <w:lang w:val="en-US"/>
+        </w:rPr>
+        <w:t xml:space="preserve">21:42 </w:t>
+      </w:r>
+      <w:r>
+        <w:rPr>
+          <w:u w:color="000000"/>
+          <w:shd w:val="clear" w:color="auto" w:fill="ffffff"/>
+          <w:rtl w:val="0"/>
+          <w:lang w:val="en-US"/>
+        </w:rPr>
+        <w:t xml:space="preserve">— </w:t>
+      </w:r>
+      <w:r>
+        <w:rPr>
+          <w:u w:color="000000"/>
+          <w:shd w:val="clear" w:color="auto" w:fill="ffffff"/>
+          <w:rtl w:val="0"/>
+          <w:lang w:val="en-US"/>
+        </w:rPr>
+        <w:t>It turns out my last error was a bit of a bizarre one. It came from having my return statement and what I wanted returned on different lines. Apparently you</w:t>
+      </w:r>
+      <w:r>
+        <w:rPr>
+          <w:u w:color="000000"/>
+          <w:shd w:val="clear" w:color="auto" w:fill="ffffff"/>
+          <w:rtl w:val="0"/>
+          <w:lang w:val="en-US"/>
+        </w:rPr>
+        <w:t>’</w:t>
+      </w:r>
+      <w:r>
+        <w:rPr>
+          <w:u w:color="000000"/>
+          <w:shd w:val="clear" w:color="auto" w:fill="ffffff"/>
+          <w:rtl w:val="0"/>
+          <w:lang w:val="en-US"/>
+        </w:rPr>
+        <w:t>re not allowed to do that</w:t>
+      </w:r>
+      <w:r>
+        <w:rPr>
+          <w:u w:color="000000"/>
+          <w:shd w:val="clear" w:color="auto" w:fill="ffffff"/>
+          <w:rtl w:val="0"/>
+          <w:lang w:val="en-US"/>
+        </w:rPr>
+        <w:t xml:space="preserve">… </w:t>
+      </w:r>
+      <w:r>
+        <w:rPr>
+          <w:u w:color="000000"/>
+          <w:shd w:val="clear" w:color="auto" w:fill="ffffff"/>
+          <w:rtl w:val="0"/>
+          <w:lang w:val="en-US"/>
+        </w:rPr>
+        <w:t>I guess?</w:t>
+      </w:r>
+    </w:p>
+    <w:p>
+      <w:pPr>
+        <w:pStyle w:val="Default"/>
+        <w:spacing w:line="480" w:lineRule="auto"/>
+        <w:rPr>
+          <w:u w:color="000000"/>
+          <w:shd w:val="clear" w:color="auto" w:fill="ffffff"/>
+        </w:rPr>
+      </w:pPr>
+    </w:p>
+    <w:p>
+      <w:pPr>
+        <w:pStyle w:val="Default"/>
+        <w:spacing w:line="480" w:lineRule="auto"/>
+        <w:rPr>
+          <w:u w:color="000000"/>
+          <w:shd w:val="clear" w:color="auto" w:fill="ffffff"/>
+        </w:rPr>
+      </w:pPr>
+      <w:r>
+        <w:rPr>
+          <w:u w:color="000000"/>
+          <w:shd w:val="clear" w:color="auto" w:fill="ffffff"/>
+          <w:rtl w:val="0"/>
+          <w:lang w:val="en-US"/>
+        </w:rPr>
+        <w:t xml:space="preserve">22:44 </w:t>
+      </w:r>
+      <w:r>
+        <w:rPr>
+          <w:u w:color="000000"/>
+          <w:shd w:val="clear" w:color="auto" w:fill="ffffff"/>
+          <w:rtl w:val="0"/>
+          <w:lang w:val="en-US"/>
+        </w:rPr>
+        <w:t xml:space="preserve">— </w:t>
+      </w:r>
+      <w:r>
+        <w:rPr>
+          <w:u w:color="000000"/>
+          <w:shd w:val="clear" w:color="auto" w:fill="ffffff"/>
+          <w:rtl w:val="0"/>
+          <w:lang w:val="en-US"/>
+        </w:rPr>
+        <w:t>I reviewed everything and I</w:t>
+      </w:r>
+      <w:r>
+        <w:rPr>
+          <w:u w:color="000000"/>
+          <w:shd w:val="clear" w:color="auto" w:fill="ffffff"/>
+          <w:rtl w:val="0"/>
+          <w:lang w:val="en-US"/>
+        </w:rPr>
+        <w:t>’</w:t>
+      </w:r>
+      <w:r>
+        <w:rPr>
+          <w:u w:color="000000"/>
+          <w:shd w:val="clear" w:color="auto" w:fill="ffffff"/>
+          <w:rtl w:val="0"/>
+          <w:lang w:val="en-US"/>
+        </w:rPr>
+        <w:t>m exhausted. Man today just isn</w:t>
+      </w:r>
+      <w:r>
+        <w:rPr>
+          <w:u w:color="000000"/>
+          <w:shd w:val="clear" w:color="auto" w:fill="ffffff"/>
+          <w:rtl w:val="0"/>
+          <w:lang w:val="en-US"/>
+        </w:rPr>
+        <w:t>’</w:t>
+      </w:r>
+      <w:r>
+        <w:rPr>
+          <w:u w:color="000000"/>
+          <w:shd w:val="clear" w:color="auto" w:fill="ffffff"/>
+          <w:rtl w:val="0"/>
+          <w:lang w:val="en-US"/>
+        </w:rPr>
+        <w:t>t my day. But hey, even on the worst of days, I still got an hour plus in on a day that already had other obligations.</w:t>
+      </w:r>
+    </w:p>
+    <w:p>
+      <w:pPr>
+        <w:pStyle w:val="Default"/>
+        <w:spacing w:line="480" w:lineRule="auto"/>
+        <w:rPr>
+          <w:u w:color="000000"/>
+          <w:shd w:val="clear" w:color="auto" w:fill="ffffff"/>
+        </w:rPr>
+      </w:pPr>
+    </w:p>
+    <w:p>
+      <w:pPr>
+        <w:pStyle w:val="Default"/>
+        <w:spacing w:line="480" w:lineRule="auto"/>
+        <w:rPr>
+          <w:u w:color="000000"/>
+          <w:shd w:val="clear" w:color="auto" w:fill="ffffff"/>
+        </w:rPr>
+      </w:pPr>
     </w:p>
     <w:p>
       <w:pPr>
@@ -2454,7 +4795,7 @@
           <w:rtl w:val="0"/>
           <w:lang w:val="en-US"/>
         </w:rPr>
-        <w:t>N/A</w:t>
+        <w:t>1 hour 22 minutes</w:t>
       </w:r>
     </w:p>
     <w:p>
@@ -2485,7 +4826,7 @@
           <w:rtl w:val="0"/>
           <w:lang w:val="en-US"/>
         </w:rPr>
-        <w:t>N/A</w:t>
+        <w:t>20 hours 15 minutes</w:t>
       </w:r>
     </w:p>
     <w:p>
@@ -2511,7 +4852,7 @@
           <w:rtl w:val="0"/>
           <w:lang w:val="en-US"/>
         </w:rPr>
-        <w:t xml:space="preserve"> N/A</w:t>
+        <w:t xml:space="preserve"> 516 hours 8 minutes</w:t>
       </w:r>
     </w:p>
     <w:sectPr>

</xml_diff>